<commit_message>
Finished model 3 and updated documentation
</commit_message>
<xml_diff>
--- a/Docs/Documentation.docx
+++ b/Docs/Documentation.docx
@@ -8,12 +8,14 @@
         <w:bidi w:val="0"/>
         <w:jc w:val="center"/>
         <w:rPr>
+          <w:rFonts w:ascii="Times New Roman" w:hAnsi="Times New Roman"/>
           <w:sz w:val="80"/>
         </w:rPr>
       </w:pPr>
       <w:r>
         <w:rPr>
           <w:rFonts w:ascii="Times New Roman" w:hAnsi="Times New Roman"/>
+          <w:sz w:val="80"/>
         </w:rPr>
       </w:r>
     </w:p>
@@ -23,12 +25,14 @@
         <w:bidi w:val="0"/>
         <w:jc w:val="center"/>
         <w:rPr>
+          <w:rFonts w:ascii="Times New Roman" w:hAnsi="Times New Roman"/>
           <w:sz w:val="80"/>
         </w:rPr>
       </w:pPr>
       <w:r>
         <w:rPr>
           <w:rFonts w:ascii="Times New Roman" w:hAnsi="Times New Roman"/>
+          <w:sz w:val="80"/>
         </w:rPr>
       </w:r>
     </w:p>
@@ -38,12 +42,14 @@
         <w:bidi w:val="0"/>
         <w:jc w:val="center"/>
         <w:rPr>
+          <w:rFonts w:ascii="Times New Roman" w:hAnsi="Times New Roman"/>
           <w:sz w:val="80"/>
         </w:rPr>
       </w:pPr>
       <w:r>
         <w:rPr>
           <w:rFonts w:ascii="Times New Roman" w:hAnsi="Times New Roman"/>
+          <w:sz w:val="80"/>
         </w:rPr>
       </w:r>
     </w:p>
@@ -53,12 +59,14 @@
         <w:bidi w:val="0"/>
         <w:jc w:val="center"/>
         <w:rPr>
+          <w:rFonts w:ascii="Times New Roman" w:hAnsi="Times New Roman"/>
           <w:sz w:val="80"/>
         </w:rPr>
       </w:pPr>
       <w:r>
         <w:rPr>
           <w:rFonts w:ascii="Times New Roman" w:hAnsi="Times New Roman"/>
+          <w:sz w:val="80"/>
         </w:rPr>
       </w:r>
     </w:p>
@@ -93,7 +101,7 @@
         <w:bidi w:val="0"/>
         <w:jc w:val="center"/>
         <w:rPr>
-          <w:rFonts w:eastAsia="Microsoft YaHei" w:cs="Arial"/>
+          <w:rFonts w:ascii="Times New Roman" w:hAnsi="Times New Roman" w:eastAsia="Microsoft YaHei" w:cs="Arial"/>
           <w:b/>
           <w:b/>
           <w:bCs/>
@@ -103,28 +111,12 @@
       </w:pPr>
       <w:r>
         <w:rPr>
-          <w:rFonts w:ascii="Times New Roman" w:hAnsi="Times New Roman"/>
-        </w:rPr>
-      </w:r>
-    </w:p>
-    <w:p>
-      <w:pPr>
-        <w:pStyle w:val="TextBody"/>
-        <w:bidi w:val="0"/>
-        <w:jc w:val="center"/>
-        <w:rPr>
-          <w:rFonts w:eastAsia="Microsoft YaHei" w:cs="Arial"/>
-          <w:b/>
+          <w:rFonts w:eastAsia="Microsoft YaHei" w:cs="Arial" w:ascii="Times New Roman" w:hAnsi="Times New Roman"/>
           <w:b/>
           <w:bCs/>
           <w:sz w:val="30"/>
           <w:szCs w:val="36"/>
         </w:rPr>
-      </w:pPr>
-      <w:r>
-        <w:rPr>
-          <w:rFonts w:ascii="Times New Roman" w:hAnsi="Times New Roman"/>
-        </w:rPr>
       </w:r>
     </w:p>
     <w:p>
@@ -133,7 +125,7 @@
         <w:bidi w:val="0"/>
         <w:jc w:val="center"/>
         <w:rPr>
-          <w:rFonts w:eastAsia="Microsoft YaHei" w:cs="Arial"/>
+          <w:rFonts w:ascii="Times New Roman" w:hAnsi="Times New Roman" w:eastAsia="Microsoft YaHei" w:cs="Arial"/>
           <w:b/>
           <w:b/>
           <w:bCs/>
@@ -143,7 +135,35 @@
       </w:pPr>
       <w:r>
         <w:rPr>
-          <w:rFonts w:ascii="Times New Roman" w:hAnsi="Times New Roman"/>
+          <w:rFonts w:eastAsia="Microsoft YaHei" w:cs="Arial" w:ascii="Times New Roman" w:hAnsi="Times New Roman"/>
+          <w:b/>
+          <w:bCs/>
+          <w:sz w:val="30"/>
+          <w:szCs w:val="36"/>
+        </w:rPr>
+      </w:r>
+    </w:p>
+    <w:p>
+      <w:pPr>
+        <w:pStyle w:val="TextBody"/>
+        <w:bidi w:val="0"/>
+        <w:jc w:val="center"/>
+        <w:rPr>
+          <w:rFonts w:ascii="Times New Roman" w:hAnsi="Times New Roman" w:eastAsia="Microsoft YaHei" w:cs="Arial"/>
+          <w:b/>
+          <w:b/>
+          <w:bCs/>
+          <w:sz w:val="30"/>
+          <w:szCs w:val="36"/>
+        </w:rPr>
+      </w:pPr>
+      <w:r>
+        <w:rPr>
+          <w:rFonts w:eastAsia="Microsoft YaHei" w:cs="Arial" w:ascii="Times New Roman" w:hAnsi="Times New Roman"/>
+          <w:b/>
+          <w:bCs/>
+          <w:sz w:val="30"/>
+          <w:szCs w:val="36"/>
         </w:rPr>
       </w:r>
     </w:p>
@@ -252,7 +272,7 @@
           <w:pPr>
             <w:pStyle w:val="ContentsHeading"/>
             <w:bidi w:val="0"/>
-            <w:jc w:val="center"/>
+            <w:jc w:val="left"/>
             <w:rPr/>
           </w:pPr>
           <w:r>
@@ -266,6 +286,9 @@
         <w:p>
           <w:pPr>
             <w:pStyle w:val="Contents1"/>
+            <w:tabs>
+              <w:tab w:val="right" w:pos="9972" w:leader="dot"/>
+            </w:tabs>
             <w:bidi w:val="0"/>
             <w:jc w:val="left"/>
             <w:rPr/>
@@ -299,6 +322,9 @@
         <w:p>
           <w:pPr>
             <w:pStyle w:val="Contents1"/>
+            <w:tabs>
+              <w:tab w:val="right" w:pos="9972" w:leader="dot"/>
+            </w:tabs>
             <w:bidi w:val="0"/>
             <w:jc w:val="left"/>
             <w:rPr/>
@@ -317,6 +343,9 @@
         <w:p>
           <w:pPr>
             <w:pStyle w:val="Contents2"/>
+            <w:tabs>
+              <w:tab w:val="right" w:pos="9972" w:leader="dot"/>
+            </w:tabs>
             <w:bidi w:val="0"/>
             <w:jc w:val="left"/>
             <w:rPr/>
@@ -335,6 +364,9 @@
         <w:p>
           <w:pPr>
             <w:pStyle w:val="Contents2"/>
+            <w:tabs>
+              <w:tab w:val="right" w:pos="9972" w:leader="dot"/>
+            </w:tabs>
             <w:bidi w:val="0"/>
             <w:jc w:val="left"/>
             <w:rPr/>
@@ -353,6 +385,9 @@
         <w:p>
           <w:pPr>
             <w:pStyle w:val="Contents2"/>
+            <w:tabs>
+              <w:tab w:val="right" w:pos="9972" w:leader="dot"/>
+            </w:tabs>
             <w:bidi w:val="0"/>
             <w:jc w:val="left"/>
             <w:rPr/>
@@ -370,7 +405,28 @@
         </w:p>
         <w:p>
           <w:pPr>
+            <w:pStyle w:val="Contents3"/>
+            <w:bidi w:val="0"/>
+            <w:jc w:val="left"/>
+            <w:rPr/>
+          </w:pPr>
+          <w:hyperlink w:anchor="__RefHeading___Toc294_3378840698">
+            <w:r>
+              <w:rPr>
+                <w:rStyle w:val="IndexLink"/>
+              </w:rPr>
+              <w:t>Optimizacija distorzije</w:t>
+              <w:tab/>
+              <w:t>4</w:t>
+            </w:r>
+          </w:hyperlink>
+        </w:p>
+        <w:p>
+          <w:pPr>
             <w:pStyle w:val="Contents2"/>
+            <w:tabs>
+              <w:tab w:val="right" w:pos="9972" w:leader="dot"/>
+            </w:tabs>
             <w:bidi w:val="0"/>
             <w:jc w:val="left"/>
             <w:rPr/>
@@ -382,13 +438,34 @@
               </w:rPr>
               <w:t>Model 3</w:t>
               <w:tab/>
-              <w:t>4</w:t>
+              <w:t>5</w:t>
+            </w:r>
+          </w:hyperlink>
+        </w:p>
+        <w:p>
+          <w:pPr>
+            <w:pStyle w:val="Contents3"/>
+            <w:bidi w:val="0"/>
+            <w:jc w:val="left"/>
+            <w:rPr/>
+          </w:pPr>
+          <w:hyperlink w:anchor="__RefHeading___Toc224_13571758732">
+            <w:r>
+              <w:rPr>
+                <w:rStyle w:val="IndexLink"/>
+              </w:rPr>
+              <w:t>Profilisanje</w:t>
+              <w:tab/>
+              <w:t>5</w:t>
             </w:r>
           </w:hyperlink>
         </w:p>
         <w:p>
           <w:pPr>
             <w:pStyle w:val="Contents2"/>
+            <w:tabs>
+              <w:tab w:val="right" w:pos="9972" w:leader="dot"/>
+            </w:tabs>
             <w:bidi w:val="0"/>
             <w:jc w:val="left"/>
             <w:rPr/>
@@ -400,13 +477,16 @@
               </w:rPr>
               <w:t>Simulator</w:t>
               <w:tab/>
-              <w:t>4</w:t>
+              <w:t>6</w:t>
             </w:r>
           </w:hyperlink>
         </w:p>
         <w:p>
           <w:pPr>
             <w:pStyle w:val="Contents1"/>
+            <w:tabs>
+              <w:tab w:val="right" w:pos="9972" w:leader="dot"/>
+            </w:tabs>
             <w:bidi w:val="0"/>
             <w:jc w:val="left"/>
             <w:rPr/>
@@ -418,7 +498,7 @@
               </w:rPr>
               <w:t>Ispitivanje i verifikacija</w:t>
               <w:tab/>
-              <w:t>5</w:t>
+              <w:t>7</w:t>
             </w:r>
           </w:hyperlink>
           <w:r>
@@ -478,6 +558,143 @@
           <w:rFonts w:ascii="Times New Roman" w:hAnsi="Times New Roman"/>
         </w:rPr>
       </w:r>
+    </w:p>
+    <w:p>
+      <w:pPr>
+        <w:pStyle w:val="TextBody"/>
+        <w:bidi w:val="0"/>
+        <w:jc w:val="left"/>
+        <w:rPr>
+          <w:rFonts w:ascii="Times New Roman" w:hAnsi="Times New Roman"/>
+        </w:rPr>
+      </w:pPr>
+      <w:r>
+        <w:rPr>
+          <w:rFonts w:ascii="Times New Roman" w:hAnsi="Times New Roman"/>
+        </w:rPr>
+        <w:t xml:space="preserve">Realizovati kombinovanje kanala na osnovu date šeme i tabele. Za implementaciju koristiti razvojno </w:t>
+      </w:r>
+    </w:p>
+    <w:p>
+      <w:pPr>
+        <w:pStyle w:val="TextBody"/>
+        <w:bidi w:val="0"/>
+        <w:jc w:val="left"/>
+        <w:rPr>
+          <w:rFonts w:ascii="Times New Roman" w:hAnsi="Times New Roman"/>
+        </w:rPr>
+      </w:pPr>
+      <w:r>
+        <w:rPr>
+          <w:rFonts w:ascii="Times New Roman" w:hAnsi="Times New Roman"/>
+        </w:rPr>
+        <w:t>okruženje Cirrus Logic IDE (CLIDE).</w:t>
+      </w:r>
+    </w:p>
+    <w:p>
+      <w:pPr>
+        <w:pStyle w:val="TextBody"/>
+        <w:bidi w:val="0"/>
+        <w:jc w:val="left"/>
+        <w:rPr>
+          <w:rFonts w:ascii="Times New Roman" w:hAnsi="Times New Roman"/>
+        </w:rPr>
+      </w:pPr>
+      <w:r>
+        <w:rPr>
+          <w:rFonts w:ascii="Times New Roman" w:hAnsi="Times New Roman"/>
+        </w:rPr>
+        <w:drawing>
+          <wp:anchor behindDoc="0" distT="0" distB="0" distL="0" distR="0" simplePos="0" locked="0" layoutInCell="0" allowOverlap="1" relativeHeight="2">
+            <wp:simplePos x="0" y="0"/>
+            <wp:positionH relativeFrom="column">
+              <wp:align>center</wp:align>
+            </wp:positionH>
+            <wp:positionV relativeFrom="paragraph">
+              <wp:posOffset>635</wp:posOffset>
+            </wp:positionV>
+            <wp:extent cx="6332220" cy="3792220"/>
+            <wp:effectExtent l="0" t="0" r="0" b="0"/>
+            <wp:wrapTopAndBottom/>
+            <wp:docPr id="1" name="Image1" descr=""/>
+            <wp:cNvGraphicFramePr>
+              <a:graphicFrameLocks xmlns:a="http://schemas.openxmlformats.org/drawingml/2006/main" noChangeAspect="1"/>
+            </wp:cNvGraphicFramePr>
+            <a:graphic xmlns:a="http://schemas.openxmlformats.org/drawingml/2006/main">
+              <a:graphicData uri="http://schemas.openxmlformats.org/drawingml/2006/picture">
+                <pic:pic xmlns:pic="http://schemas.openxmlformats.org/drawingml/2006/picture">
+                  <pic:nvPicPr>
+                    <pic:cNvPr id="1" name="Image1" descr=""/>
+                    <pic:cNvPicPr>
+                      <a:picLocks noChangeAspect="1" noChangeArrowheads="1"/>
+                    </pic:cNvPicPr>
+                  </pic:nvPicPr>
+                  <pic:blipFill>
+                    <a:blip r:embed="rId2"/>
+                    <a:stretch>
+                      <a:fillRect/>
+                    </a:stretch>
+                  </pic:blipFill>
+                  <pic:spPr bwMode="auto">
+                    <a:xfrm>
+                      <a:off x="0" y="0"/>
+                      <a:ext cx="6332220" cy="3792220"/>
+                    </a:xfrm>
+                    <a:prstGeom prst="rect">
+                      <a:avLst/>
+                    </a:prstGeom>
+                  </pic:spPr>
+                </pic:pic>
+              </a:graphicData>
+            </a:graphic>
+          </wp:anchor>
+        </w:drawing>
+        <w:drawing>
+          <wp:anchor behindDoc="0" distT="0" distB="0" distL="0" distR="0" simplePos="0" locked="0" layoutInCell="0" allowOverlap="1" relativeHeight="3">
+            <wp:simplePos x="0" y="0"/>
+            <wp:positionH relativeFrom="column">
+              <wp:posOffset>1704340</wp:posOffset>
+            </wp:positionH>
+            <wp:positionV relativeFrom="paragraph">
+              <wp:posOffset>4029710</wp:posOffset>
+            </wp:positionV>
+            <wp:extent cx="2981325" cy="1809750"/>
+            <wp:effectExtent l="0" t="0" r="0" b="0"/>
+            <wp:wrapTopAndBottom/>
+            <wp:docPr id="2" name="Image2" descr=""/>
+            <wp:cNvGraphicFramePr>
+              <a:graphicFrameLocks xmlns:a="http://schemas.openxmlformats.org/drawingml/2006/main" noChangeAspect="1"/>
+            </wp:cNvGraphicFramePr>
+            <a:graphic xmlns:a="http://schemas.openxmlformats.org/drawingml/2006/main">
+              <a:graphicData uri="http://schemas.openxmlformats.org/drawingml/2006/picture">
+                <pic:pic xmlns:pic="http://schemas.openxmlformats.org/drawingml/2006/picture">
+                  <pic:nvPicPr>
+                    <pic:cNvPr id="2" name="Image2" descr=""/>
+                    <pic:cNvPicPr>
+                      <a:picLocks noChangeAspect="1" noChangeArrowheads="1"/>
+                    </pic:cNvPicPr>
+                  </pic:nvPicPr>
+                  <pic:blipFill>
+                    <a:blip r:embed="rId3"/>
+                    <a:stretch>
+                      <a:fillRect/>
+                    </a:stretch>
+                  </pic:blipFill>
+                  <pic:spPr bwMode="auto">
+                    <a:xfrm>
+                      <a:off x="0" y="0"/>
+                      <a:ext cx="2981325" cy="1809750"/>
+                    </a:xfrm>
+                    <a:prstGeom prst="rect">
+                      <a:avLst/>
+                    </a:prstGeom>
+                  </pic:spPr>
+                </pic:pic>
+              </a:graphicData>
+            </a:graphic>
+          </wp:anchor>
+        </w:drawing>
+      </w:r>
       <w:r>
         <w:br w:type="page"/>
       </w:r>
@@ -529,6 +746,129 @@
       </w:pPr>
       <w:r>
         <w:rPr/>
+        <w:t>Prvi korak</w:t>
+      </w:r>
+      <w:r>
+        <w:rPr>
+          <w:b w:val="false"/>
+          <w:bCs w:val="false"/>
+        </w:rPr>
+        <w:t xml:space="preserve"> je realizovati </w:t>
+      </w:r>
+      <w:r>
+        <w:rPr>
+          <w:b/>
+          <w:bCs/>
+        </w:rPr>
+        <w:t xml:space="preserve">referentni C kod u aritmetici pokretnog zareza </w:t>
+      </w:r>
+      <w:r>
+        <w:rPr>
+          <w:b w:val="false"/>
+          <w:bCs w:val="false"/>
+        </w:rPr>
+        <w:t>(</w:t>
+      </w:r>
+      <w:r>
+        <w:rPr>
+          <w:b w:val="false"/>
+          <w:bCs w:val="false"/>
+          <w:i/>
+          <w:iCs/>
+        </w:rPr>
+        <w:t>floating point</w:t>
+      </w:r>
+      <w:r>
+        <w:rPr>
+          <w:b w:val="false"/>
+          <w:bCs w:val="false"/>
+        </w:rPr>
+        <w:t>).</w:t>
+      </w:r>
+      <w:r>
+        <w:rPr>
+          <w:b w:val="false"/>
+          <w:bCs w:val="false"/>
+          <w:lang w:val="sr-Latn-RS"/>
+        </w:rPr>
+        <w:t xml:space="preserve"> Za ovo je korišćeno okruženje </w:t>
+      </w:r>
+      <w:r>
+        <w:rPr>
+          <w:b w:val="false"/>
+          <w:bCs w:val="false"/>
+          <w:i/>
+          <w:iCs/>
+          <w:lang w:val="sr-Latn-RS"/>
+        </w:rPr>
+        <w:t>Visual Studio 2019 Community</w:t>
+      </w:r>
+      <w:r>
+        <w:rPr>
+          <w:b w:val="false"/>
+          <w:bCs w:val="false"/>
+          <w:lang w:val="sr-Latn-RS"/>
+        </w:rPr>
+        <w:t xml:space="preserve">. </w:t>
+      </w:r>
+      <w:r>
+        <w:rPr>
+          <w:b w:val="false"/>
+          <w:bCs w:val="false"/>
+        </w:rPr>
+        <w:t xml:space="preserve">Obrada se vrši po blokovima. Jedan blok predstavlja 16 odbiraka signala. </w:t>
+      </w:r>
+      <w:r>
+        <w:rPr>
+          <w:b/>
+          <w:bCs/>
+        </w:rPr>
+        <w:t>Na ulaz dolazi 2 kanala</w:t>
+      </w:r>
+      <w:r>
+        <w:rPr>
+          <w:b w:val="false"/>
+          <w:bCs w:val="false"/>
+        </w:rPr>
+        <w:t xml:space="preserve"> (L, R), a </w:t>
+      </w:r>
+      <w:r>
+        <w:rPr>
+          <w:b/>
+          <w:bCs/>
+        </w:rPr>
+        <w:t>izlaz predstavlja do 6 kanala</w:t>
+      </w:r>
+      <w:r>
+        <w:rPr>
+          <w:b w:val="false"/>
+          <w:bCs w:val="false"/>
+        </w:rPr>
+        <w:t xml:space="preserve"> (L, R, C, LFE, Ls, Rs). Omogućiti  prosleđivanje  naziva  ulaznih  i  izlaznih  datoteka  kao  i  vrednosti  kontrola (</w:t>
+      </w:r>
+      <w:r>
+        <w:rPr>
+          <w:b w:val="false"/>
+          <w:bCs w:val="false"/>
+          <w:i/>
+          <w:iCs/>
+        </w:rPr>
+        <w:t>gain, output mode</w:t>
+      </w:r>
+      <w:r>
+        <w:rPr>
+          <w:b w:val="false"/>
+          <w:bCs w:val="false"/>
+        </w:rPr>
+        <w:t>) preko parametara komandne linije. Ovde se ne vodi ra</w:t>
+      </w:r>
+      <w:r>
+        <w:rPr>
+          <w:b w:val="false"/>
+          <w:bCs w:val="false"/>
+          <w:lang w:val="sr-Latn-RS"/>
+        </w:rPr>
+        <w:t xml:space="preserve">čuna o optimizaciji, već direktnoj implementaciji algoritma, što će biti korišćeno kao referentni sistem za dalju optimizaciju i verifikaciju. </w:t>
       </w:r>
     </w:p>
     <w:p>
@@ -553,11 +893,92 @@
         <w:bidi w:val="0"/>
         <w:jc w:val="left"/>
         <w:rPr>
-          <w:rFonts w:ascii="Times New Roman" w:hAnsi="Times New Roman"/>
-        </w:rPr>
-      </w:pPr>
-      <w:r>
-        <w:rPr/>
+          <w:lang w:val="sr-Latn-RS"/>
+        </w:rPr>
+      </w:pPr>
+      <w:r>
+        <w:rPr>
+          <w:rFonts w:ascii="Times New Roman" w:hAnsi="Times New Roman"/>
+          <w:lang w:val="sr-Latn-RS"/>
+        </w:rPr>
+        <w:t xml:space="preserve">U ovom koraku vrši se </w:t>
+      </w:r>
+      <w:r>
+        <w:rPr>
+          <w:rFonts w:ascii="Times New Roman" w:hAnsi="Times New Roman"/>
+          <w:b/>
+          <w:bCs/>
+          <w:lang w:val="sr-Latn-RS"/>
+        </w:rPr>
+        <w:t>optimizacija referentnog C koda</w:t>
+      </w:r>
+      <w:r>
+        <w:rPr>
+          <w:rFonts w:ascii="Times New Roman" w:hAnsi="Times New Roman"/>
+          <w:lang w:val="sr-Latn-RS"/>
+        </w:rPr>
+        <w:t xml:space="preserve">. Primer je indeksiranje u </w:t>
+      </w:r>
+      <w:r>
+        <w:rPr>
+          <w:rFonts w:ascii="Consolas" w:hAnsi="Consolas"/>
+          <w:i/>
+          <w:iCs/>
+          <w:lang w:val="sr-Latn-RS"/>
+        </w:rPr>
+        <w:t>for</w:t>
+      </w:r>
+      <w:r>
+        <w:rPr>
+          <w:rFonts w:ascii="Times New Roman" w:hAnsi="Times New Roman"/>
+          <w:i/>
+          <w:iCs/>
+          <w:lang w:val="sr-Latn-RS"/>
+        </w:rPr>
+        <w:t xml:space="preserve"> </w:t>
+      </w:r>
+      <w:r>
+        <w:rPr>
+          <w:rFonts w:ascii="Times New Roman" w:hAnsi="Times New Roman"/>
+          <w:lang w:val="sr-Latn-RS"/>
+        </w:rPr>
+        <w:t xml:space="preserve">petljama. Dok se u referentnom kodu koristi oblik </w:t>
+      </w:r>
+      <w:r>
+        <w:rPr>
+          <w:rFonts w:ascii="Consolas" w:hAnsi="Consolas"/>
+          <w:b w:val="false"/>
+          <w:bCs w:val="false"/>
+          <w:i/>
+          <w:iCs/>
+          <w:lang w:val="sr-Latn-RS"/>
+        </w:rPr>
+        <w:t>array</w:t>
+      </w:r>
+      <w:r>
+        <w:rPr>
+          <w:rFonts w:ascii="Consolas" w:hAnsi="Consolas"/>
+          <w:b w:val="false"/>
+          <w:bCs w:val="false"/>
+          <w:i/>
+          <w:iCs/>
+          <w:lang w:val="en-US"/>
+        </w:rPr>
+        <w:t>[i]</w:t>
+      </w:r>
+      <w:r>
+        <w:rPr>
+          <w:rFonts w:ascii="Times New Roman" w:hAnsi="Times New Roman"/>
+          <w:lang w:val="en-US"/>
+        </w:rPr>
+        <w:t xml:space="preserve"> to </w:t>
+      </w:r>
+      <w:r>
+        <w:rPr>
+          <w:rFonts w:ascii="Times New Roman" w:hAnsi="Times New Roman"/>
+          <w:lang w:val="sr-Latn-RS"/>
+        </w:rPr>
+        <w:t>nije optimalno, već se koriste pokazivači i svaku iteraciju se oni povećavaju.</w:t>
       </w:r>
     </w:p>
     <w:p>
@@ -582,24 +1003,478 @@
         <w:bidi w:val="0"/>
         <w:jc w:val="left"/>
         <w:rPr>
-          <w:rFonts w:ascii="Times New Roman" w:hAnsi="Times New Roman"/>
-        </w:rPr>
-      </w:pPr>
-      <w:r>
-        <w:rPr/>
+          <w:lang w:val="sr-Latn-RS"/>
+        </w:rPr>
+      </w:pPr>
+      <w:r>
+        <w:rPr>
+          <w:rFonts w:ascii="Times New Roman" w:hAnsi="Times New Roman"/>
+          <w:lang w:val="sr-Latn-RS"/>
+        </w:rPr>
+        <w:t xml:space="preserve">Ovaj korak predstavlja </w:t>
+      </w:r>
+      <w:r>
+        <w:rPr>
+          <w:rFonts w:ascii="Times New Roman" w:hAnsi="Times New Roman"/>
+          <w:b/>
+          <w:bCs/>
+          <w:lang w:val="sr-Latn-RS"/>
+        </w:rPr>
+        <w:t xml:space="preserve">prilagođavanje koda da koristi nepokretni zarez </w:t>
+      </w:r>
+      <w:r>
+        <w:rPr>
+          <w:rFonts w:ascii="Times New Roman" w:hAnsi="Times New Roman"/>
+          <w:b w:val="false"/>
+          <w:bCs w:val="false"/>
+          <w:lang w:val="sr-Latn-RS"/>
+        </w:rPr>
+        <w:t>(</w:t>
+      </w:r>
+      <w:r>
+        <w:rPr>
+          <w:rFonts w:ascii="Times New Roman" w:hAnsi="Times New Roman"/>
+          <w:b w:val="false"/>
+          <w:bCs w:val="false"/>
+          <w:i/>
+          <w:iCs/>
+          <w:lang w:val="sr-Latn-RS"/>
+        </w:rPr>
+        <w:t>fixed point</w:t>
+      </w:r>
+      <w:r>
+        <w:rPr>
+          <w:rFonts w:ascii="Times New Roman" w:hAnsi="Times New Roman"/>
+          <w:b w:val="false"/>
+          <w:bCs w:val="false"/>
+          <w:lang w:val="sr-Latn-RS"/>
+        </w:rPr>
+        <w:t>)</w:t>
+      </w:r>
+      <w:r>
+        <w:rPr>
+          <w:rFonts w:ascii="Times New Roman" w:hAnsi="Times New Roman"/>
+          <w:lang w:val="sr-Latn-RS"/>
+        </w:rPr>
+        <w:t>. Kako C ne podržava nepokretni zarez kao primitivan tip, koristi se biblioteka za emuliranje pomoću klase.</w:t>
+      </w:r>
+    </w:p>
+    <w:p>
+      <w:pPr>
+        <w:pStyle w:val="Heading3"/>
+        <w:bidi w:val="0"/>
+        <w:jc w:val="left"/>
+        <w:rPr/>
+      </w:pPr>
+      <w:bookmarkStart w:id="5" w:name="__RefHeading___Toc294_3378840698"/>
+      <w:bookmarkEnd w:id="5"/>
+      <w:r>
+        <w:rPr>
+          <w:rFonts w:ascii="Times New Roman" w:hAnsi="Times New Roman"/>
+        </w:rPr>
+        <w:t>O</w:t>
+      </w:r>
+      <w:r>
+        <w:rPr>
+          <w:rFonts w:ascii="Times New Roman" w:hAnsi="Times New Roman"/>
+        </w:rPr>
+        <w:t>ptimizacija distorzije</w:t>
+      </w:r>
+    </w:p>
+    <w:p>
+      <w:pPr>
+        <w:pStyle w:val="TextBody"/>
+        <w:bidi w:val="0"/>
+        <w:jc w:val="left"/>
+        <w:rPr>
+          <w:rFonts w:ascii="Times New Roman" w:hAnsi="Times New Roman"/>
+          <w:lang w:val="sr-Latn-RS"/>
+        </w:rPr>
+      </w:pPr>
+      <w:r>
+        <w:rPr>
+          <w:rFonts w:ascii="Times New Roman" w:hAnsi="Times New Roman"/>
+          <w:lang w:val="sr-Latn-RS"/>
+        </w:rPr>
+        <w:t xml:space="preserve">U ovom koraku je primena distorzije dodatno optimizovana. Počevši od referentne jednačine za računanje </w:t>
+      </w:r>
+      <w:r>
+        <w:rPr>
+          <w:rFonts w:ascii="Times New Roman" w:hAnsi="Times New Roman"/>
+          <w:i/>
+          <w:iCs/>
+          <w:lang w:val="en-US"/>
+        </w:rPr>
+        <w:t xml:space="preserve">positive </w:t>
+      </w:r>
+      <w:r>
+        <w:rPr>
+          <w:rFonts w:ascii="Times New Roman" w:hAnsi="Times New Roman"/>
+          <w:i/>
+          <w:iCs/>
+          <w:lang w:val="sr-Latn-RS"/>
+        </w:rPr>
+        <w:t xml:space="preserve">soft knee </w:t>
+      </w:r>
+      <w:r>
+        <w:rPr>
+          <w:rFonts w:ascii="Times New Roman" w:hAnsi="Times New Roman"/>
+          <w:i w:val="false"/>
+          <w:iCs w:val="false"/>
+          <w:lang w:val="sr-Latn-RS"/>
+        </w:rPr>
+        <w:t xml:space="preserve">oblasti distorzije, </w:t>
+      </w:r>
+      <w:r>
+        <w:rPr>
+          <w:rFonts w:ascii="Times New Roman" w:hAnsi="Times New Roman"/>
+          <w:i w:val="false"/>
+          <w:iCs w:val="false"/>
+          <w:lang w:val="en-US"/>
+        </w:rPr>
+        <w:t xml:space="preserve">koja izlazi iz opsega [0, 1) potrebnog za </w:t>
+      </w:r>
+      <w:r>
+        <w:rPr>
+          <w:rFonts w:ascii="Times New Roman" w:hAnsi="Times New Roman"/>
+          <w:i/>
+          <w:iCs/>
+          <w:lang w:val="en-US"/>
+        </w:rPr>
+        <w:t>fixed point</w:t>
+      </w:r>
+      <w:r>
+        <w:rPr>
+          <w:rFonts w:ascii="Times New Roman" w:hAnsi="Times New Roman"/>
+          <w:i w:val="false"/>
+          <w:iCs w:val="false"/>
+          <w:lang w:val="sr-Latn-RS"/>
+        </w:rPr>
+        <w:t>:</w:t>
+      </w:r>
+    </w:p>
+    <w:p>
+      <w:pPr>
+        <w:pStyle w:val="TextBody"/>
+        <w:bidi w:val="0"/>
+        <w:jc w:val="center"/>
+        <w:rPr>
+          <w:rFonts w:ascii="Times New Roman" w:hAnsi="Times New Roman"/>
+          <w:i w:val="false"/>
+          <w:i w:val="false"/>
+          <w:iCs w:val="false"/>
+          <w:lang w:val="sr-Latn-RS"/>
+        </w:rPr>
+      </w:pPr>
+      <w:r>
+        <w:rPr>
+          <w:rFonts w:ascii="Times New Roman" w:hAnsi="Times New Roman"/>
+          <w:i w:val="false"/>
+          <w:iCs w:val="false"/>
+          <w:lang w:val="sr-Latn-RS"/>
+        </w:rPr>
+      </w:r>
+      <m:oMathPara xmlns:m="http://schemas.openxmlformats.org/officeDocument/2006/math">
+        <m:oMathParaPr>
+          <m:jc m:val="center"/>
+        </m:oMathParaPr>
+        <m:oMath>
+          <m:r>
+            <w:rPr>
+              <w:rFonts w:ascii="Cambria Math" w:hAnsi="Cambria Math"/>
+            </w:rPr>
+            <m:t xml:space="preserve">output</m:t>
+          </m:r>
+          <m:r>
+            <w:rPr>
+              <w:rFonts w:ascii="Cambria Math" w:hAnsi="Cambria Math"/>
+            </w:rPr>
+            <m:t xml:space="preserve">=</m:t>
+          </m:r>
+          <m:f>
+            <m:num>
+              <m:d>
+                <m:dPr>
+                  <m:begChr m:val="("/>
+                  <m:endChr m:val=")"/>
+                </m:dPr>
+                <m:e>
+                  <m:r>
+                    <w:rPr>
+                      <w:rFonts w:ascii="Cambria Math" w:hAnsi="Cambria Math"/>
+                    </w:rPr>
+                    <m:t xml:space="preserve">3</m:t>
+                  </m:r>
+                  <m:r>
+                    <w:rPr>
+                      <w:rFonts w:ascii="Cambria Math" w:hAnsi="Cambria Math"/>
+                    </w:rPr>
+                    <m:t xml:space="preserve">−</m:t>
+                  </m:r>
+                  <m:sSup>
+                    <m:e>
+                      <m:d>
+                        <m:dPr>
+                          <m:begChr m:val="("/>
+                          <m:endChr m:val=")"/>
+                        </m:dPr>
+                        <m:e>
+                          <m:r>
+                            <w:rPr>
+                              <w:rFonts w:ascii="Cambria Math" w:hAnsi="Cambria Math"/>
+                            </w:rPr>
+                            <m:t xml:space="preserve">2</m:t>
+                          </m:r>
+                          <m:r>
+                            <w:rPr>
+                              <w:rFonts w:ascii="Cambria Math" w:hAnsi="Cambria Math"/>
+                            </w:rPr>
+                            <m:t xml:space="preserve">−</m:t>
+                          </m:r>
+                          <m:r>
+                            <w:rPr>
+                              <w:rFonts w:ascii="Cambria Math" w:hAnsi="Cambria Math"/>
+                            </w:rPr>
+                            <m:t xml:space="preserve">3</m:t>
+                          </m:r>
+                          <m:r>
+                            <w:rPr>
+                              <w:rFonts w:ascii="Cambria Math" w:hAnsi="Cambria Math"/>
+                            </w:rPr>
+                            <m:t xml:space="preserve">input</m:t>
+                          </m:r>
+                        </m:e>
+                      </m:d>
+                    </m:e>
+                    <m:sup>
+                      <m:r>
+                        <w:rPr>
+                          <w:rFonts w:ascii="Cambria Math" w:hAnsi="Cambria Math"/>
+                        </w:rPr>
+                        <m:t xml:space="preserve">2</m:t>
+                      </m:r>
+                    </m:sup>
+                  </m:sSup>
+                </m:e>
+              </m:d>
+            </m:num>
+            <m:den>
+              <m:r>
+                <w:rPr>
+                  <w:rFonts w:ascii="Cambria Math" w:hAnsi="Cambria Math"/>
+                </w:rPr>
+                <m:t xml:space="preserve">3</m:t>
+              </m:r>
+            </m:den>
+          </m:f>
+        </m:oMath>
+      </m:oMathPara>
+    </w:p>
+    <w:p>
+      <w:pPr>
+        <w:pStyle w:val="TextBody"/>
+        <w:bidi w:val="0"/>
+        <w:jc w:val="left"/>
+        <w:rPr>
+          <w:rFonts w:ascii="Times New Roman" w:hAnsi="Times New Roman"/>
+          <w:lang w:val="en-US"/>
+        </w:rPr>
+      </w:pPr>
+      <w:r>
+        <w:rPr>
+          <w:rFonts w:ascii="Times New Roman" w:hAnsi="Times New Roman"/>
+          <w:i w:val="false"/>
+          <w:iCs w:val="false"/>
+          <w:lang w:val="en-US"/>
+        </w:rPr>
+        <w:t xml:space="preserve">Dolazi se do pojednostavljenog oblika koji ulazi u opseg I jednostavnija je za </w:t>
+      </w:r>
+      <w:r>
+        <w:rPr>
+          <w:rFonts w:ascii="Times New Roman" w:hAnsi="Times New Roman"/>
+          <w:i w:val="false"/>
+          <w:iCs w:val="false"/>
+          <w:lang w:val="sr-Latn-RS"/>
+        </w:rPr>
+        <w:t>izračunati:</w:t>
+      </w:r>
+    </w:p>
+    <w:p>
+      <w:pPr>
+        <w:pStyle w:val="TextBody"/>
+        <w:bidi w:val="0"/>
+        <w:jc w:val="center"/>
+        <w:rPr>
+          <w:rFonts w:ascii="Times New Roman" w:hAnsi="Times New Roman"/>
+          <w:i w:val="false"/>
+          <w:i w:val="false"/>
+          <w:iCs w:val="false"/>
+          <w:lang w:val="sr-Latn-RS"/>
+        </w:rPr>
+      </w:pPr>
+      <w:r>
+        <w:rPr>
+          <w:rFonts w:ascii="Times New Roman" w:hAnsi="Times New Roman"/>
+          <w:i w:val="false"/>
+          <w:iCs w:val="false"/>
+          <w:lang w:val="sr-Latn-RS"/>
+        </w:rPr>
+      </w:r>
+      <m:oMathPara xmlns:m="http://schemas.openxmlformats.org/officeDocument/2006/math">
+        <m:oMathParaPr>
+          <m:jc m:val="center"/>
+        </m:oMathParaPr>
+        <m:oMath>
+          <m:r>
+            <w:rPr>
+              <w:rFonts w:ascii="Cambria Math" w:hAnsi="Cambria Math"/>
+            </w:rPr>
+            <m:t xml:space="preserve">output</m:t>
+          </m:r>
+          <m:r>
+            <w:rPr>
+              <w:rFonts w:ascii="Cambria Math" w:hAnsi="Cambria Math"/>
+            </w:rPr>
+            <m:t xml:space="preserve">=</m:t>
+          </m:r>
+          <m:r>
+            <w:rPr>
+              <w:rFonts w:ascii="Cambria Math" w:hAnsi="Cambria Math"/>
+            </w:rPr>
+            <m:t xml:space="preserve">−</m:t>
+          </m:r>
+          <m:r>
+            <w:rPr>
+              <w:rFonts w:ascii="Cambria Math" w:hAnsi="Cambria Math"/>
+            </w:rPr>
+            <m:t xml:space="preserve">0.08333333</m:t>
+          </m:r>
+          <m:r>
+            <w:rPr>
+              <w:rFonts w:ascii="Cambria Math" w:hAnsi="Cambria Math"/>
+            </w:rPr>
+            <m:t xml:space="preserve">+</m:t>
+          </m:r>
+          <m:r>
+            <w:rPr>
+              <w:rFonts w:ascii="Cambria Math" w:hAnsi="Cambria Math"/>
+            </w:rPr>
+            <m:t xml:space="preserve">input</m:t>
+          </m:r>
+          <m:r>
+            <w:rPr>
+              <w:rFonts w:ascii="Cambria Math" w:hAnsi="Cambria Math"/>
+            </w:rPr>
+            <m:t xml:space="preserve">−</m:t>
+          </m:r>
+          <m:r>
+            <w:rPr>
+              <w:rFonts w:ascii="Cambria Math" w:hAnsi="Cambria Math"/>
+            </w:rPr>
+            <m:t xml:space="preserve">0.75</m:t>
+          </m:r>
+          <m:r>
+            <w:rPr>
+              <w:rFonts w:ascii="Cambria Math" w:hAnsi="Cambria Math"/>
+            </w:rPr>
+            <m:t xml:space="preserve">⋅</m:t>
+          </m:r>
+          <m:sSup>
+            <m:e>
+              <m:r>
+                <w:rPr>
+                  <w:rFonts w:ascii="Cambria Math" w:hAnsi="Cambria Math"/>
+                </w:rPr>
+                <m:t xml:space="preserve">input</m:t>
+              </m:r>
+            </m:e>
+            <m:sup>
+              <m:r>
+                <w:rPr>
+                  <w:rFonts w:ascii="Cambria Math" w:hAnsi="Cambria Math"/>
+                </w:rPr>
+                <m:t xml:space="preserve">2</m:t>
+              </m:r>
+            </m:sup>
+          </m:sSup>
+          <m:r>
+            <w:rPr>
+              <w:rFonts w:ascii="Cambria Math" w:hAnsi="Cambria Math"/>
+            </w:rPr>
+            <m:t xml:space="preserve">;</m:t>
+          </m:r>
+        </m:oMath>
+      </m:oMathPara>
+    </w:p>
+    <w:p>
+      <w:pPr>
+        <w:pStyle w:val="TextBody"/>
+        <w:bidi w:val="0"/>
+        <w:jc w:val="left"/>
+        <w:rPr>
+          <w:rFonts w:ascii="Times New Roman" w:hAnsi="Times New Roman"/>
+          <w:lang w:val="en-US"/>
+        </w:rPr>
+      </w:pPr>
+      <w:r>
+        <w:rPr>
+          <w:rFonts w:ascii="Times New Roman" w:hAnsi="Times New Roman"/>
+          <w:i w:val="false"/>
+          <w:iCs w:val="false"/>
+          <w:lang w:val="en-US"/>
+        </w:rPr>
+        <w:t xml:space="preserve">Analogno ovome pojednostavljena je i jednačina za </w:t>
+      </w:r>
+      <w:r>
+        <w:rPr>
+          <w:rFonts w:ascii="Times New Roman" w:hAnsi="Times New Roman"/>
+          <w:i/>
+          <w:iCs/>
+          <w:lang w:val="en-US"/>
+        </w:rPr>
+        <w:t>negative soft knee</w:t>
+      </w:r>
+      <w:r>
+        <w:rPr>
+          <w:rFonts w:ascii="Times New Roman" w:hAnsi="Times New Roman"/>
+          <w:i w:val="false"/>
+          <w:iCs w:val="false"/>
+          <w:lang w:val="en-US"/>
+        </w:rPr>
+        <w:t xml:space="preserve"> oblast.</w:t>
       </w:r>
     </w:p>
     <w:p>
       <w:pPr>
         <w:pStyle w:val="Heading2"/>
-        <w:bidi w:val="0"/>
-        <w:jc w:val="left"/>
-        <w:rPr>
-          <w:rFonts w:ascii="Times New Roman" w:hAnsi="Times New Roman"/>
-        </w:rPr>
-      </w:pPr>
-      <w:bookmarkStart w:id="5" w:name="__RefHeading___Toc224_1357175873"/>
-      <w:bookmarkEnd w:id="5"/>
+        <w:numPr>
+          <w:ilvl w:val="0"/>
+          <w:numId w:val="0"/>
+        </w:numPr>
+        <w:bidi w:val="0"/>
+        <w:jc w:val="left"/>
+        <w:rPr>
+          <w:rFonts w:ascii="Times New Roman" w:hAnsi="Times New Roman"/>
+        </w:rPr>
+      </w:pPr>
+      <w:r>
+        <w:rPr/>
+      </w:r>
+      <w:r>
+        <w:br w:type="page"/>
+      </w:r>
+    </w:p>
+    <w:p>
+      <w:pPr>
+        <w:pStyle w:val="Heading2"/>
+        <w:bidi w:val="0"/>
+        <w:jc w:val="left"/>
+        <w:rPr>
+          <w:rFonts w:ascii="Times New Roman" w:hAnsi="Times New Roman"/>
+        </w:rPr>
+      </w:pPr>
+      <w:bookmarkStart w:id="6" w:name="__RefHeading___Toc224_1357175873"/>
+      <w:bookmarkEnd w:id="6"/>
       <w:r>
         <w:rPr/>
         <w:t>Model 3</w:t>
@@ -610,12 +1485,111 @@
         <w:pStyle w:val="TextBody"/>
         <w:bidi w:val="0"/>
         <w:jc w:val="left"/>
-        <w:rPr>
-          <w:rFonts w:ascii="Times New Roman" w:hAnsi="Times New Roman"/>
-        </w:rPr>
-      </w:pPr>
-      <w:r>
-        <w:rPr/>
+        <w:rPr/>
+      </w:pPr>
+      <w:r>
+        <w:rPr>
+          <w:rFonts w:ascii="Times New Roman" w:hAnsi="Times New Roman"/>
+        </w:rPr>
+        <w:t>Slede</w:t>
+      </w:r>
+      <w:r>
+        <w:rPr>
+          <w:rFonts w:ascii="Times New Roman" w:hAnsi="Times New Roman"/>
+          <w:lang w:val="sr-Latn-RS"/>
+        </w:rPr>
+        <w:t xml:space="preserve">ći korak je implementacija koda u </w:t>
+      </w:r>
+      <w:r>
+        <w:rPr>
+          <w:rFonts w:ascii="Times New Roman" w:hAnsi="Times New Roman"/>
+          <w:b/>
+          <w:bCs/>
+          <w:lang w:val="sr-Latn-RS"/>
+        </w:rPr>
+        <w:t xml:space="preserve">CLIDE </w:t>
+      </w:r>
+      <w:r>
+        <w:rPr>
+          <w:rFonts w:ascii="Times New Roman" w:hAnsi="Times New Roman"/>
+          <w:b w:val="false"/>
+          <w:bCs w:val="false"/>
+          <w:lang w:val="sr-Latn-RS"/>
+        </w:rPr>
+        <w:t xml:space="preserve">okruženju kao </w:t>
+      </w:r>
+      <w:r>
+        <w:rPr>
+          <w:rFonts w:ascii="Times New Roman" w:hAnsi="Times New Roman"/>
+          <w:b w:val="false"/>
+          <w:bCs w:val="false"/>
+          <w:i/>
+          <w:iCs/>
+          <w:lang w:val="sr-Latn-RS"/>
+        </w:rPr>
+        <w:t>Standalone (ULD)</w:t>
+      </w:r>
+      <w:r>
+        <w:rPr>
+          <w:rFonts w:ascii="Times New Roman" w:hAnsi="Times New Roman"/>
+          <w:b w:val="false"/>
+          <w:bCs w:val="false"/>
+          <w:lang w:val="sr-Latn-RS"/>
+        </w:rPr>
+        <w:t xml:space="preserve"> projekat. U ovom koraku bilo je potrebno svim globalnim promenljivama dodeliti memorijsku zonu, tj. da li će biti čuvane u X ili Y memoriji.</w:t>
+      </w:r>
+    </w:p>
+    <w:p>
+      <w:pPr>
+        <w:pStyle w:val="TextBody"/>
+        <w:bidi w:val="0"/>
+        <w:jc w:val="left"/>
+        <w:rPr>
+          <w:rFonts w:ascii="Times New Roman" w:hAnsi="Times New Roman"/>
+          <w:b w:val="false"/>
+          <w:b w:val="false"/>
+          <w:bCs w:val="false"/>
+          <w:lang w:val="sr-Latn-RS"/>
+        </w:rPr>
+      </w:pPr>
+      <w:r>
+        <w:rPr>
+          <w:rFonts w:ascii="Times New Roman" w:hAnsi="Times New Roman"/>
+          <w:b w:val="false"/>
+          <w:bCs w:val="false"/>
+          <w:lang w:val="sr-Latn-RS"/>
+        </w:rPr>
+      </w:r>
+    </w:p>
+    <w:p>
+      <w:pPr>
+        <w:pStyle w:val="Heading3"/>
+        <w:bidi w:val="0"/>
+        <w:jc w:val="left"/>
+        <w:rPr/>
+      </w:pPr>
+      <w:bookmarkStart w:id="7" w:name="__RefHeading___Toc224_13571758732"/>
+      <w:bookmarkEnd w:id="7"/>
+      <w:r>
+        <w:rPr/>
+        <w:t>Profilisanje</w:t>
+      </w:r>
+    </w:p>
+    <w:p>
+      <w:pPr>
+        <w:pStyle w:val="TextBody"/>
+        <w:bidi w:val="0"/>
+        <w:jc w:val="left"/>
+        <w:rPr/>
+      </w:pPr>
+      <w:r>
+        <w:rPr/>
+        <w:t>Nakon prebacivanja modela u CLIDE okruž</w:t>
+        <w:tab/>
+        <w:t>enje, bilo je potrebno odrediti koliko instrukcija je potrebno za određene zahtevne delove obrade, kao i pregled iskorišćene memorije. Rezultat profilisanja dat je u sledećoj tabeli:</w:t>
+      </w:r>
+      <w:r>
+        <w:br w:type="page"/>
       </w:r>
     </w:p>
     <w:p>
@@ -624,52 +1598,56 @@
         <w:bidi w:val="0"/>
         <w:jc w:val="left"/>
         <w:rPr>
-          <w:rFonts w:ascii="Times New Roman" w:hAnsi="Times New Roman" w:eastAsia="Microsoft YaHei" w:cs="Arial"/>
-          <w:b/>
+          <w:rFonts w:ascii="Times New Roman" w:hAnsi="Times New Roman"/>
+          <w:b/>
+          <w:b/>
+          <w:bCs/>
+        </w:rPr>
+      </w:pPr>
+      <w:bookmarkStart w:id="8" w:name="__RefHeading___Toc226_1357175873"/>
+      <w:bookmarkEnd w:id="8"/>
+      <w:r>
+        <w:rPr>
+          <w:rFonts w:eastAsia="Microsoft YaHei" w:cs="Arial"/>
           <w:b/>
           <w:bCs/>
           <w:sz w:val="32"/>
           <w:szCs w:val="32"/>
         </w:rPr>
-      </w:pPr>
-      <w:bookmarkStart w:id="6" w:name="__RefHeading___Toc226_1357175873"/>
-      <w:bookmarkEnd w:id="6"/>
-      <w:r>
-        <w:rPr>
-          <w:rFonts w:eastAsia="Microsoft YaHei" w:cs="Arial"/>
+        <w:t>Simulator</w:t>
+      </w:r>
+    </w:p>
+    <w:p>
+      <w:pPr>
+        <w:pStyle w:val="TextBody"/>
+        <w:bidi w:val="0"/>
+        <w:jc w:val="left"/>
+        <w:rPr>
+          <w:rFonts w:ascii="Times New Roman" w:hAnsi="Times New Roman" w:eastAsia="Microsoft YaHei" w:cs="Arial"/>
+          <w:b/>
           <w:b/>
           <w:bCs/>
           <w:sz w:val="32"/>
           <w:szCs w:val="32"/>
         </w:rPr>
-        <w:t>Simulator</w:t>
-      </w:r>
-    </w:p>
-    <w:p>
-      <w:pPr>
-        <w:pStyle w:val="TextBody"/>
-        <w:bidi w:val="0"/>
-        <w:jc w:val="left"/>
-        <w:rPr>
-          <w:rFonts w:ascii="Times New Roman" w:hAnsi="Times New Roman" w:eastAsia="Microsoft YaHei" w:cs="Arial"/>
-          <w:b/>
+      </w:pPr>
+      <w:r>
+        <w:rPr>
+          <w:rFonts w:eastAsia="Microsoft YaHei" w:cs="Arial" w:ascii="Times New Roman" w:hAnsi="Times New Roman"/>
           <w:b/>
           <w:bCs/>
           <w:sz w:val="32"/>
           <w:szCs w:val="32"/>
         </w:rPr>
-      </w:pPr>
-      <w:r>
-        <w:rPr/>
-      </w:r>
-    </w:p>
-    <w:p>
-      <w:pPr>
-        <w:pStyle w:val="TextBody"/>
-        <w:bidi w:val="0"/>
-        <w:jc w:val="left"/>
-        <w:rPr>
-          <w:rFonts w:eastAsia="Microsoft YaHei" w:cs="Arial"/>
+      </w:r>
+    </w:p>
+    <w:p>
+      <w:pPr>
+        <w:pStyle w:val="TextBody"/>
+        <w:bidi w:val="0"/>
+        <w:jc w:val="left"/>
+        <w:rPr>
+          <w:rFonts w:ascii="Times New Roman" w:hAnsi="Times New Roman" w:eastAsia="Microsoft YaHei" w:cs="Arial"/>
           <w:b/>
           <w:b/>
           <w:bCs/>
@@ -679,7 +1657,11 @@
       </w:pPr>
       <w:r>
         <w:rPr>
-          <w:rFonts w:ascii="Times New Roman" w:hAnsi="Times New Roman"/>
+          <w:rFonts w:eastAsia="Microsoft YaHei" w:cs="Arial" w:ascii="Times New Roman" w:hAnsi="Times New Roman"/>
+          <w:b/>
+          <w:bCs/>
+          <w:sz w:val="32"/>
+          <w:szCs w:val="32"/>
         </w:rPr>
       </w:r>
     </w:p>
@@ -705,7 +1687,6 @@
       <w:pPr>
         <w:pStyle w:val="Heading1"/>
         <w:bidi w:val="0"/>
-        <w:spacing w:before="240" w:after="120"/>
         <w:jc w:val="left"/>
         <w:rPr>
           <w:rFonts w:ascii="Times New Roman" w:hAnsi="Times New Roman" w:eastAsia="NSimSun" w:cs="Arial"/>
@@ -716,8 +1697,8 @@
           <w:szCs w:val="48"/>
         </w:rPr>
       </w:pPr>
-      <w:bookmarkStart w:id="7" w:name="__RefHeading___Toc228_1357175873"/>
-      <w:bookmarkEnd w:id="7"/>
+      <w:bookmarkStart w:id="9" w:name="__RefHeading___Toc228_1357175873"/>
+      <w:bookmarkEnd w:id="9"/>
       <w:r>
         <w:rPr>
           <w:rFonts w:eastAsia="NSimSun" w:cs="Arial"/>
@@ -729,14 +1710,258 @@
         <w:t>Ispitivanje i verifikacija</w:t>
       </w:r>
     </w:p>
+    <w:p>
+      <w:pPr>
+        <w:pStyle w:val="TextBody"/>
+        <w:bidi w:val="0"/>
+        <w:jc w:val="left"/>
+        <w:rPr/>
+      </w:pPr>
+      <w:r>
+        <w:rPr/>
+      </w:r>
+    </w:p>
+    <w:p>
+      <w:pPr>
+        <w:pStyle w:val="TextBody"/>
+        <w:bidi w:val="0"/>
+        <w:jc w:val="left"/>
+        <w:rPr/>
+      </w:pPr>
+      <w:r>
+        <w:rPr/>
+        <w:t xml:space="preserve">Za ispitivanje i verifikaciju izlaznih datoteka svih modela korišćena je alatka </w:t>
+      </w:r>
+      <w:r>
+        <w:rPr>
+          <w:b/>
+          <w:bCs/>
+          <w:i/>
+          <w:iCs/>
+        </w:rPr>
+        <w:t xml:space="preserve">PCMCompare.exe </w:t>
+      </w:r>
+      <w:r>
+        <w:rPr>
+          <w:b w:val="false"/>
+          <w:bCs w:val="false"/>
+          <w:i w:val="false"/>
+          <w:iCs w:val="false"/>
+        </w:rPr>
+        <w:t xml:space="preserve">koja se nalazi u folderu </w:t>
+      </w:r>
+      <w:r>
+        <w:rPr>
+          <w:b w:val="false"/>
+          <w:bCs w:val="false"/>
+          <w:i/>
+          <w:iCs/>
+        </w:rPr>
+        <w:t>Audio</w:t>
+      </w:r>
+      <w:r>
+        <w:rPr>
+          <w:b w:val="false"/>
+          <w:bCs w:val="false"/>
+          <w:i w:val="false"/>
+          <w:iCs w:val="false"/>
+        </w:rPr>
+        <w:t xml:space="preserve">. Radi automatizacije napravljena je </w:t>
+      </w:r>
+      <w:r>
+        <w:rPr>
+          <w:b w:val="false"/>
+          <w:bCs w:val="false"/>
+          <w:i/>
+          <w:iCs/>
+        </w:rPr>
+        <w:t xml:space="preserve">batch </w:t>
+      </w:r>
+      <w:r>
+        <w:rPr>
+          <w:b w:val="false"/>
+          <w:bCs w:val="false"/>
+          <w:i w:val="false"/>
+          <w:iCs w:val="false"/>
+        </w:rPr>
+        <w:t xml:space="preserve">skripta </w:t>
+      </w:r>
+      <w:r>
+        <w:rPr>
+          <w:b/>
+          <w:bCs/>
+          <w:i/>
+          <w:iCs/>
+        </w:rPr>
+        <w:t>test.bat</w:t>
+      </w:r>
+      <w:r>
+        <w:rPr>
+          <w:b w:val="false"/>
+          <w:bCs w:val="false"/>
+          <w:i w:val="false"/>
+          <w:iCs w:val="false"/>
+        </w:rPr>
+        <w:t xml:space="preserve">. Koja pokrene sve modele koji su kompajlovani i koristeći prethodno pomenutu alatku poredi izlazne datoteke kako bi se pronašle sve razlike u izlazu. Detaljni izveštaju se nalaze u fajlovima </w:t>
+      </w:r>
+      <w:r>
+        <w:rPr>
+          <w:b w:val="false"/>
+          <w:bCs w:val="false"/>
+          <w:i/>
+          <w:iCs/>
+        </w:rPr>
+        <w:t>Docs/compare_modelX_vs_modelY.txt gde X i Y predstavljaju dva modela koja se porede.</w:t>
+      </w:r>
+    </w:p>
+    <w:p>
+      <w:pPr>
+        <w:pStyle w:val="Heading2"/>
+        <w:bidi w:val="0"/>
+        <w:jc w:val="left"/>
+        <w:rPr/>
+      </w:pPr>
+      <w:r>
+        <w:rPr/>
+        <w:t>Model 0 / model 1</w:t>
+      </w:r>
+    </w:p>
+    <w:p>
+      <w:pPr>
+        <w:pStyle w:val="TextBody"/>
+        <w:bidi w:val="0"/>
+        <w:jc w:val="left"/>
+        <w:rPr/>
+      </w:pPr>
+      <w:r>
+        <w:rPr/>
+      </w:r>
+    </w:p>
+    <w:p>
+      <w:pPr>
+        <w:pStyle w:val="TextBody"/>
+        <w:bidi w:val="0"/>
+        <w:jc w:val="left"/>
+        <w:rPr/>
+      </w:pPr>
+      <w:r>
+        <w:rPr/>
+        <w:t>Ni jedna razlika između izlaza modela 0 i modela 1 nije pronađena. Izlazni fajlovi su identični.</w:t>
+      </w:r>
+    </w:p>
+    <w:p>
+      <w:pPr>
+        <w:pStyle w:val="TextBody"/>
+        <w:bidi w:val="0"/>
+        <w:jc w:val="left"/>
+        <w:rPr/>
+      </w:pPr>
+      <w:r>
+        <w:rPr/>
+      </w:r>
+    </w:p>
+    <w:p>
+      <w:pPr>
+        <w:pStyle w:val="Heading2"/>
+        <w:bidi w:val="0"/>
+        <w:jc w:val="left"/>
+        <w:rPr/>
+      </w:pPr>
+      <w:r>
+        <w:rPr/>
+        <w:t>Model 1 / model 2</w:t>
+      </w:r>
+    </w:p>
+    <w:p>
+      <w:pPr>
+        <w:pStyle w:val="Normal"/>
+        <w:bidi w:val="0"/>
+        <w:jc w:val="left"/>
+        <w:rPr/>
+      </w:pPr>
+      <w:r>
+        <w:rPr/>
+      </w:r>
+    </w:p>
+    <w:p>
+      <w:pPr>
+        <w:pStyle w:val="TextBody"/>
+        <w:bidi w:val="0"/>
+        <w:jc w:val="left"/>
+        <w:rPr/>
+      </w:pPr>
+      <w:r>
+        <w:rPr/>
+        <w:t>Na 8.896.608 uzoraka (</w:t>
+      </w:r>
+      <w:r>
+        <w:rPr>
+          <w:i/>
+          <w:iCs/>
+        </w:rPr>
+        <w:t>sample</w:t>
+      </w:r>
+      <w:r>
+        <w:rPr/>
+        <w:t>) upoređenih, samo 24 se razlikuju za 1 bit. Što prestavlja približno 0% grešku, koja se može objasniti prelaskom na nepokretni zarez (</w:t>
+      </w:r>
+      <w:r>
+        <w:rPr>
+          <w:i/>
+          <w:iCs/>
+        </w:rPr>
+        <w:t>fixed point</w:t>
+      </w:r>
+      <w:r>
+        <w:rPr/>
+        <w:t>) koji može uvesti minimalne greške usled načina na koji se brojevi beleže. Ovaj rezultat je očekivan i zadovoljavajuć.</w:t>
+      </w:r>
+    </w:p>
+    <w:p>
+      <w:pPr>
+        <w:pStyle w:val="TextBody"/>
+        <w:bidi w:val="0"/>
+        <w:jc w:val="left"/>
+        <w:rPr/>
+      </w:pPr>
+      <w:r>
+        <w:rPr/>
+      </w:r>
+    </w:p>
+    <w:p>
+      <w:pPr>
+        <w:pStyle w:val="Heading2"/>
+        <w:bidi w:val="0"/>
+        <w:jc w:val="left"/>
+        <w:rPr/>
+      </w:pPr>
+      <w:r>
+        <w:rPr/>
+        <w:t>Model 2 / model 3</w:t>
+      </w:r>
+    </w:p>
+    <w:p>
+      <w:pPr>
+        <w:pStyle w:val="TextBody"/>
+        <w:bidi w:val="0"/>
+        <w:spacing w:before="0" w:after="140"/>
+        <w:jc w:val="left"/>
+        <w:rPr/>
+      </w:pPr>
+      <w:r>
+        <w:rPr/>
+        <w:t>Na istom broju uzoraka kao i prošli primer (izlazni fajlovi su slični), pronađeno je čak 2021 uzorak koji  se razlikuje za 1 bit. I ova razlika se svodi na isti problem prelaska na nepokretni zarez kao i prošli primer. Takođe je rezultat očekivan i zadovoljavajuć.</w:t>
+      </w:r>
+    </w:p>
     <w:sectPr>
-      <w:footerReference w:type="default" r:id="rId2"/>
+      <w:footerReference w:type="default" r:id="rId4"/>
       <w:type w:val="nextPage"/>
       <w:pgSz w:w="12240" w:h="15840"/>
       <w:pgMar w:left="1134" w:right="1134" w:gutter="0" w:header="0" w:top="1134" w:footer="1134" w:bottom="1693"/>
       <w:pgNumType w:fmt="decimal"/>
       <w:formProt w:val="false"/>
       <w:textDirection w:val="lrTb"/>
+      <w:docGrid w:type="default" w:linePitch="600" w:charSpace="32768"/>
     </w:sectPr>
   </w:body>
 </w:document>
@@ -765,7 +1990,7 @@
     </w:r>
     <w:r>
       <w:rPr/>
-      <w:t>5</w:t>
+      <w:t>7</w:t>
     </w:r>
     <w:r>
       <w:rPr/>
@@ -780,7 +2005,6 @@
   <w:abstractNum w:abstractNumId="1">
     <w:lvl w:ilvl="0">
       <w:start w:val="1"/>
-      <w:pStyle w:val="Heading1"/>
       <w:numFmt w:val="none"/>
       <w:suff w:val="nothing"/>
       <w:lvlText w:val=""/>
@@ -808,6 +2032,7 @@
     </w:lvl>
     <w:lvl w:ilvl="2">
       <w:start w:val="1"/>
+      <w:pStyle w:val="Heading3"/>
       <w:numFmt w:val="none"/>
       <w:suff w:val="nothing"/>
       <w:lvlText w:val=""/>
@@ -928,6 +2153,9 @@
     <w:qFormat/>
     <w:pPr>
       <w:widowControl/>
+      <w:kinsoku w:val="true"/>
+      <w:overflowPunct w:val="true"/>
+      <w:autoSpaceDE w:val="true"/>
       <w:bidi w:val="0"/>
     </w:pPr>
     <w:rPr>
@@ -945,6 +2173,10 @@
     <w:next w:val="TextBody"/>
     <w:qFormat/>
     <w:pPr>
+      <w:numPr>
+        <w:ilvl w:val="0"/>
+        <w:numId w:val="0"/>
+      </w:numPr>
       <w:spacing w:before="240" w:after="120"/>
       <w:outlineLvl w:val="0"/>
     </w:pPr>
@@ -975,6 +2207,27 @@
       <w:bCs/>
       <w:sz w:val="32"/>
       <w:szCs w:val="32"/>
+    </w:rPr>
+  </w:style>
+  <w:style w:type="paragraph" w:styleId="Heading3">
+    <w:name w:val="Heading 3"/>
+    <w:basedOn w:val="Heading"/>
+    <w:next w:val="TextBody"/>
+    <w:qFormat/>
+    <w:pPr>
+      <w:numPr>
+        <w:ilvl w:val="2"/>
+        <w:numId w:val="1"/>
+      </w:numPr>
+      <w:spacing w:before="140" w:after="120"/>
+      <w:outlineLvl w:val="2"/>
+    </w:pPr>
+    <w:rPr>
+      <w:rFonts w:ascii="Times New Roman" w:hAnsi="Times New Roman"/>
+      <w:b/>
+      <w:bCs/>
+      <w:sz w:val="28"/>
+      <w:szCs w:val="28"/>
     </w:rPr>
   </w:style>
   <w:style w:type="character" w:styleId="InternetLink">
@@ -1083,7 +2336,7 @@
     <w:basedOn w:val="Heading"/>
     <w:pPr>
       <w:suppressLineNumbers/>
-      <w:ind w:left="0" w:hanging="0"/>
+      <w:ind w:left="0" w:right="0" w:hanging="0"/>
     </w:pPr>
     <w:rPr>
       <w:b/>
@@ -1097,7 +2350,7 @@
     <w:basedOn w:val="IndexHeading"/>
     <w:pPr>
       <w:suppressLineNumbers/>
-      <w:ind w:left="0" w:hanging="0"/>
+      <w:ind w:left="0" w:right="0" w:hanging="0"/>
     </w:pPr>
     <w:rPr>
       <w:rFonts w:ascii="Times New Roman" w:hAnsi="Times New Roman"/>
@@ -1116,7 +2369,7 @@
         <w:tab w:val="clear" w:pos="709"/>
         <w:tab w:val="right" w:pos="9972" w:leader="dot"/>
       </w:tabs>
-      <w:ind w:left="0" w:hanging="0"/>
+      <w:ind w:left="0" w:right="0" w:hanging="0"/>
     </w:pPr>
     <w:rPr/>
   </w:style>
@@ -1128,7 +2381,7 @@
         <w:tab w:val="clear" w:pos="709"/>
         <w:tab w:val="right" w:pos="9972" w:leader="dot"/>
       </w:tabs>
-      <w:ind w:left="283" w:hanging="0"/>
+      <w:ind w:left="283" w:right="0" w:hanging="0"/>
     </w:pPr>
     <w:rPr/>
   </w:style>
@@ -1162,5 +2415,17 @@
     </w:pPr>
     <w:rPr/>
   </w:style>
+  <w:style w:type="paragraph" w:styleId="Contents3">
+    <w:name w:val="TOC 3"/>
+    <w:basedOn w:val="Index"/>
+    <w:pPr>
+      <w:tabs>
+        <w:tab w:val="clear" w:pos="709"/>
+        <w:tab w:val="right" w:pos="9972" w:leader="dot"/>
+      </w:tabs>
+      <w:ind w:left="567" w:hanging="0"/>
+    </w:pPr>
+    <w:rPr/>
+  </w:style>
 </w:styles>
 </file>
</xml_diff>